<commit_message>
[NEU]Ordnerstruktur fuer Extension hinzugefuegt.
</commit_message>
<xml_diff>
--- a/BA/RechercheWichtigeBegriffe.docx
+++ b/BA/RechercheWichtigeBegriffe.docx
@@ -159,28 +159,122 @@
       <w:r>
         <w:t>~Werte</w:t>
       </w:r>
+      <w:r>
+        <w:br/>
+        <w:t>Chrome: 44.5%</w:t>
+      </w:r>
+      <w:r>
+        <w:br/>
+        <w:t>Safari: 27%</w:t>
+      </w:r>
+      <w:r>
+        <w:br/>
+        <w:t>FF: 17%</w:t>
+      </w:r>
+      <w:r>
+        <w:br/>
+        <w:t>IE: 8%</w:t>
+      </w:r>
+      <w:r>
+        <w:br/>
+        <w:t>Edge: 3%</w:t>
+      </w:r>
+      <w:r>
+        <w:br/>
+      </w:r>
+      <w:r>
+        <w:br/>
+      </w:r>
+      <w:r>
+        <w:br/>
+        <w:t>Storage Limitation:</w:t>
+      </w:r>
+      <w:r>
+        <w:br/>
+      </w:r>
+      <w:hyperlink r:id="rId4" w:history="1">
+        <w:r>
+          <w:rPr>
+            <w:rStyle w:val="Hyperlink"/>
+          </w:rPr>
+          <w:t>https://arty.name/localstorage.html</w:t>
+        </w:r>
+      </w:hyperlink>
+      <w:r>
+        <w:br/>
+      </w:r>
+      <w:r>
+        <w:lastRenderedPageBreak/>
+        <w:br/>
+      </w:r>
+      <w:r>
+        <w:br/>
+        <w:t xml:space="preserve">Unterteilung in </w:t>
+      </w:r>
+      <w:proofErr w:type="spellStart"/>
+      <w:r>
+        <w:t>local</w:t>
+      </w:r>
+      <w:proofErr w:type="spellEnd"/>
+      <w:r>
+        <w:t xml:space="preserve"> </w:t>
+      </w:r>
+      <w:proofErr w:type="spellStart"/>
+      <w:r>
+        <w:t>storage</w:t>
+      </w:r>
+      <w:proofErr w:type="spellEnd"/>
+      <w:r>
+        <w:t>(</w:t>
+      </w:r>
+      <w:proofErr w:type="spellStart"/>
+      <w:r>
+        <w:t>browser</w:t>
+      </w:r>
+      <w:proofErr w:type="spellEnd"/>
+      <w:r>
+        <w:t xml:space="preserve">) und </w:t>
+      </w:r>
+      <w:proofErr w:type="spellStart"/>
+      <w:r>
+        <w:t>session</w:t>
+      </w:r>
+      <w:proofErr w:type="spellEnd"/>
+      <w:r>
+        <w:t xml:space="preserve"> </w:t>
+      </w:r>
+      <w:proofErr w:type="spellStart"/>
+      <w:r>
+        <w:t>s</w:t>
+      </w:r>
+      <w:r>
+        <w:t>d</w:t>
+      </w:r>
+      <w:r>
+        <w:t>torage</w:t>
+      </w:r>
+      <w:proofErr w:type="spellEnd"/>
+      <w:r>
+        <w:t xml:space="preserve"> (pro offener Sitzung)</w:t>
+      </w:r>
+      <w:r>
+        <w:br/>
+      </w:r>
+      <w:r>
+        <w:br/>
+        <w:t>Richtwert 5MB</w:t>
+      </w:r>
+      <w:r>
+        <w:br/>
+      </w:r>
+      <w:r>
+        <w:br/>
+      </w:r>
+      <w:r>
+        <w:t>https://www.html5rocks.com/en/tutorials/offline/quota-research/</w:t>
+      </w:r>
       <w:bookmarkStart w:id="0" w:name="_GoBack"/>
       <w:bookmarkEnd w:id="0"/>
-      <w:r>
-        <w:br/>
-        <w:t>Chrome: 44.5%</w:t>
-      </w:r>
-      <w:r>
-        <w:br/>
-        <w:t>Safari: 27%</w:t>
-      </w:r>
-      <w:r>
-        <w:br/>
-        <w:t>FF: 17%</w:t>
-      </w:r>
-      <w:r>
-        <w:br/>
-        <w:t>IE: 8%</w:t>
-      </w:r>
-      <w:r>
-        <w:br/>
-        <w:t>Edge: 3%</w:t>
-      </w:r>
     </w:p>
     <w:sectPr>
       <w:pgSz w:w="11906" w:h="16838"/>
@@ -651,6 +745,29 @@
       <w:szCs w:val="32"/>
     </w:rPr>
   </w:style>
+  <w:style w:type="character" w:styleId="Hyperlink">
+    <w:name w:val="Hyperlink"/>
+    <w:basedOn w:val="Absatz-Standardschriftart"/>
+    <w:uiPriority w:val="99"/>
+    <w:unhideWhenUsed/>
+    <w:rsid w:val="0003694D"/>
+    <w:rPr>
+      <w:color w:val="0563C1" w:themeColor="hyperlink"/>
+      <w:u w:val="single"/>
+    </w:rPr>
+  </w:style>
+  <w:style w:type="character" w:styleId="NichtaufgelsteErwhnung">
+    <w:name w:val="Unresolved Mention"/>
+    <w:basedOn w:val="Absatz-Standardschriftart"/>
+    <w:uiPriority w:val="99"/>
+    <w:semiHidden/>
+    <w:unhideWhenUsed/>
+    <w:rsid w:val="0003694D"/>
+    <w:rPr>
+      <w:color w:val="808080"/>
+      <w:shd w:val="clear" w:color="auto" w:fill="E6E6E6"/>
+    </w:rPr>
+  </w:style>
 </w:styles>
 </file>
 

</xml_diff>

<commit_message>
[NEU] LaTeX: 3.3 Caching Methoden stichpunktartig formuliert.
</commit_message>
<xml_diff>
--- a/BA/RechercheWichtigeBegriffe.docx
+++ b/BA/RechercheWichtigeBegriffe.docx
@@ -21,7 +21,13 @@
     </w:p>
     <w:p/>
     <w:p/>
-    <w:p/>
+    <w:p>
+      <w:r>
+        <w:t>https://stackoverflow.com/questions/42288596/websql-has-increasing-browser-support-whats-its-future</w:t>
+      </w:r>
+      <w:bookmarkStart w:id="0" w:name="_GoBack"/>
+      <w:bookmarkEnd w:id="0"/>
+    </w:p>
     <w:p>
       <w:r>
         <w:t>NPAPI:</w:t>
@@ -204,7 +210,6 @@
         <w:br/>
       </w:r>
       <w:r>
-        <w:lastRenderedPageBreak/>
         <w:br/>
       </w:r>
       <w:r>
@@ -273,8 +278,6 @@
       <w:r>
         <w:t>https://www.html5rocks.com/en/tutorials/offline/quota-research/</w:t>
       </w:r>
-      <w:bookmarkStart w:id="0" w:name="_GoBack"/>
-      <w:bookmarkEnd w:id="0"/>
     </w:p>
     <w:sectPr>
       <w:pgSz w:w="11906" w:h="16838"/>

</xml_diff>